<commit_message>
Update database và ModelProject
</commit_message>
<xml_diff>
--- a/Quan hệ.docx
+++ b/Quan hệ.docx
@@ -89,16 +89,412 @@
       <w:r>
         <w:t>: Mã của khu vực mà khách hàng đang sinh sống</w:t>
       </w:r>
+    </w:p>
+    <w:p/>
+    <w:p>
+      <w:r>
+        <w:rPr>
+          <w:b/>
+        </w:rPr>
+        <w:t>KHUVUC</w:t>
+      </w:r>
+      <w:r>
+        <w:t>(</w:t>
+      </w:r>
+      <w:r>
+        <w:rPr>
+          <w:u w:val="single"/>
+        </w:rPr>
+        <w:t>MAKHUVUC</w:t>
+      </w:r>
+      <w:r>
+        <w:t>, TENKHUVUC)</w:t>
+      </w:r>
+    </w:p>
+    <w:p>
+      <w:r>
+        <w:t>Tân từ: Mỗi khu vực có mã khu vực và tên khu vực</w:t>
+      </w:r>
+    </w:p>
+    <w:p/>
+    <w:p>
+      <w:r>
+        <w:rPr>
+          <w:b/>
+        </w:rPr>
+        <w:t>DONVITINH</w:t>
+      </w:r>
+      <w:r>
+        <w:t>(</w:t>
+      </w:r>
+      <w:r>
+        <w:rPr>
+          <w:u w:val="single"/>
+        </w:rPr>
+        <w:t>MADVT</w:t>
+      </w:r>
+      <w:r>
+        <w:t>, TENDVT).</w:t>
+      </w:r>
+    </w:p>
+    <w:p/>
+    <w:p>
+      <w:r>
+        <w:rPr>
+          <w:b/>
+        </w:rPr>
+        <w:t>SANPHAM</w:t>
+      </w:r>
+      <w:r>
+        <w:t>(</w:t>
+      </w:r>
+      <w:r>
+        <w:rPr>
+          <w:u w:val="single"/>
+        </w:rPr>
+        <w:t>MASP</w:t>
+      </w:r>
+      <w:r>
+        <w:t>,</w:t>
+      </w:r>
+      <w:r>
+        <w:rPr>
+          <w:u w:val="single"/>
+        </w:rPr>
+        <w:t xml:space="preserve"> </w:t>
+      </w:r>
+      <w:r>
+        <w:t xml:space="preserve">TENSP, </w:t>
+      </w:r>
+      <w:r>
+        <w:t>MALOAISP</w:t>
+      </w:r>
+      <w:r>
+        <w:t xml:space="preserve">, </w:t>
+      </w:r>
+      <w:r>
+        <w:t>DONGIA</w:t>
+      </w:r>
+      <w:r>
+        <w:t>MUAVAO</w:t>
+      </w:r>
+      <w:r>
+        <w:t>, DONGIABANRA</w:t>
+      </w:r>
+      <w:r>
+        <w:t>, MANCC</w:t>
+      </w:r>
+      <w:r>
+        <w:t>, SOLUONG</w:t>
+      </w:r>
+      <w:r>
+        <w:t>)</w:t>
+      </w:r>
+      <w:r>
+        <w:t>.</w:t>
+      </w:r>
+    </w:p>
+    <w:p>
+      <w:r>
+        <w:t xml:space="preserve">Tân từ: DONGIABANRA = DONGIAMUAVAO * (100 + </w:t>
+      </w:r>
+      <w:r>
+        <w:t>PHANTRAMLOINHUAN)</w:t>
+      </w:r>
+      <w:r>
+        <w:t>/ 100</w:t>
+      </w:r>
+      <w:r>
+        <w:tab/>
+      </w:r>
+    </w:p>
+    <w:p/>
+    <w:p>
+      <w:pPr>
+        <w:rPr>
+          <w:b/>
+        </w:rPr>
+      </w:pPr>
+      <w:r>
+        <w:rPr>
+          <w:b/>
+        </w:rPr>
+        <w:t>PHANTRAMLOINHUAN</w:t>
+      </w:r>
+      <w:r>
+        <w:t xml:space="preserve"> ở đây là của </w:t>
+      </w:r>
+      <w:r>
+        <w:rPr>
+          <w:b/>
+        </w:rPr>
+        <w:t>LOAISANPHAM</w:t>
+      </w:r>
+    </w:p>
+    <w:p>
+      <w:r>
+        <w:rPr>
+          <w:b/>
+        </w:rPr>
+        <w:t>MANCC:</w:t>
+      </w:r>
+      <w:r>
+        <w:t xml:space="preserve"> mã của nhà cung cấp của sản phẩm</w:t>
+      </w:r>
+    </w:p>
+    <w:p/>
+    <w:p>
+      <w:r>
+        <w:rPr>
+          <w:b/>
+        </w:rPr>
+        <w:t>LOAISANPHAM</w:t>
+      </w:r>
+      <w:r>
+        <w:t>(</w:t>
+      </w:r>
+      <w:r>
+        <w:rPr>
+          <w:u w:val="single"/>
+        </w:rPr>
+        <w:t>MALOAISP</w:t>
+      </w:r>
+      <w:r>
+        <w:t>,</w:t>
+      </w:r>
+      <w:r>
+        <w:t xml:space="preserve"> TENLOAISP,</w:t>
+      </w:r>
+      <w:r>
+        <w:t xml:space="preserve"> </w:t>
+      </w:r>
+      <w:r>
+        <w:t xml:space="preserve">MADVT, </w:t>
+      </w:r>
+      <w:r>
+        <w:t>PHANTRAMLOINHUAN</w:t>
+      </w:r>
+      <w:r>
+        <w:t>)</w:t>
+      </w:r>
+      <w:r>
+        <w:t>.</w:t>
+      </w:r>
+    </w:p>
+    <w:p>
+      <w:r>
+        <w:t>Tân từ : Có nhiều loại sản phẩm. Các sản phẩm trong cùng một loại sản phẩm có cùng đơn vị tính (các đơn vị tính được lưu trữ trong hệ thống CSDL). Phần trăm lợi nhuận có thể là 1%, 2%, 5%,… tuỳ theo loại sản phẩm.</w:t>
+      </w:r>
+    </w:p>
+    <w:p/>
+    <w:p/>
+    <w:p>
+      <w:r>
+        <w:rPr>
+          <w:b/>
+        </w:rPr>
+        <w:t>PHIEUBAN</w:t>
+      </w:r>
+      <w:r>
+        <w:t>(</w:t>
+      </w:r>
+      <w:r>
+        <w:rPr>
+          <w:u w:val="single"/>
+        </w:rPr>
+        <w:t>MAPHIEU</w:t>
+      </w:r>
+      <w:r>
+        <w:t xml:space="preserve">, NGAYLAP, </w:t>
+      </w:r>
+      <w:r>
+        <w:t>MAKH</w:t>
+      </w:r>
+      <w:r>
+        <w:t>, CHIETKHAU, THUE, THANH TIEN</w:t>
+      </w:r>
+      <w:r>
+        <w:t>, GHICHU</w:t>
+      </w:r>
+      <w:r>
+        <w:t>)</w:t>
+      </w:r>
+    </w:p>
+    <w:p>
+      <w:r>
+        <w:t>Tân từ:</w:t>
+      </w:r>
+    </w:p>
+    <w:p>
+      <w:r>
+        <w:lastRenderedPageBreak/>
+        <w:t xml:space="preserve">THANHTIEN = </w:t>
+      </w:r>
+      <w:r>
+        <w:t>Tổng (CHITIETBAN.THANHTIEN) * (1</w:t>
+      </w:r>
+      <w:r>
+        <w:t>00</w:t>
+      </w:r>
+      <w:r>
+        <w:t xml:space="preserve"> </w:t>
+      </w:r>
+      <w:r>
+        <w:t>-</w:t>
+      </w:r>
+      <w:r>
+        <w:t xml:space="preserve"> CHIETKHAU + THUE)</w:t>
+      </w:r>
+      <w:r>
+        <w:t xml:space="preserve"> / 100</w:t>
+      </w:r>
+    </w:p>
+    <w:p/>
+    <w:p>
+      <w:r>
+        <w:rPr>
+          <w:b/>
+        </w:rPr>
+        <w:t>CHITIETBAN</w:t>
+      </w:r>
+      <w:r>
+        <w:t>(</w:t>
+      </w:r>
+      <w:r>
+        <w:rPr>
+          <w:u w:val="single"/>
+        </w:rPr>
+        <w:t>MAPHIEUMUAHANG</w:t>
+      </w:r>
+      <w:r>
+        <w:t xml:space="preserve">, </w:t>
+      </w:r>
+      <w:r>
+        <w:rPr>
+          <w:u w:val="single"/>
+        </w:rPr>
+        <w:t>MASP</w:t>
+      </w:r>
+      <w:r>
+        <w:t>, SOLUONG, THANHTIEN).</w:t>
+      </w:r>
+    </w:p>
+    <w:p>
+      <w:r>
+        <w:t>Tân từ: Mỗi chi tiết phiếu mua hàng thuộc về 1 phiếu mua hàng</w:t>
+      </w:r>
+    </w:p>
+    <w:p>
+      <w:r>
+        <w:t xml:space="preserve">THANHTIEN </w:t>
+      </w:r>
+      <w:r>
+        <w:t xml:space="preserve">= </w:t>
+      </w:r>
+      <w:r>
+        <w:t>DONGIABANRA(MASP) * SOLUONG;</w:t>
+      </w:r>
+    </w:p>
+    <w:p>
+      <w:r>
+        <w:t>MASP.SOLUONG = MASP.SOLUONG – SOLUONG;</w:t>
+      </w:r>
+    </w:p>
+    <w:p/>
+    <w:p/>
+    <w:p>
+      <w:r>
+        <w:rPr>
+          <w:b/>
+        </w:rPr>
+        <w:t>NHACUNGCAP</w:t>
+      </w:r>
+      <w:r>
+        <w:t>(</w:t>
+      </w:r>
+      <w:r>
+        <w:rPr>
+          <w:u w:val="single"/>
+        </w:rPr>
+        <w:t>MANCC</w:t>
+      </w:r>
+      <w:r>
+        <w:t xml:space="preserve">, </w:t>
+      </w:r>
+      <w:r>
+        <w:t xml:space="preserve">TENNCC, MAKHUVUC, </w:t>
+      </w:r>
+      <w:r>
+        <w:t>DIACHI, DIENTHOAI</w:t>
+      </w:r>
+      <w:r>
+        <w:t>, EMAIL</w:t>
+      </w:r>
+      <w:r>
+        <w:t>).</w:t>
+      </w:r>
+    </w:p>
+    <w:p>
+      <w:r>
+        <w:t xml:space="preserve">Tân từ:  MẠKHUVUC là mã khu vực trong bảng </w:t>
+      </w:r>
+      <w:r>
+        <w:rPr>
+          <w:b/>
+        </w:rPr>
+        <w:t>KHUVUC</w:t>
+      </w:r>
+    </w:p>
+    <w:p/>
+    <w:p/>
+    <w:p>
+      <w:r>
+        <w:rPr>
+          <w:b/>
+        </w:rPr>
+        <w:t>PHIEUMUA</w:t>
+      </w:r>
+      <w:r>
+        <w:t>(</w:t>
+      </w:r>
+      <w:r>
+        <w:rPr>
+          <w:u w:val="single"/>
+        </w:rPr>
+        <w:t>MAPHIEU</w:t>
+      </w:r>
+      <w:r>
+        <w:t>, NGAYLAP, MANCC</w:t>
+      </w:r>
+      <w:r>
+        <w:t>, GHICHU</w:t>
+      </w:r>
+      <w:r>
+        <w:t>, THANHTIEN</w:t>
+      </w:r>
+      <w:r>
+        <w:t>).</w:t>
+      </w:r>
+    </w:p>
+    <w:p>
+      <w:r>
+        <w:t>Tân từ : Cửa hàng mua hàng từ nhiều nhà cung cấp khác nhau. Đơn giá ở phiếu mua là đơn giá mua vào của từng sản phẩm.</w:t>
+      </w:r>
+    </w:p>
+    <w:p>
       <w:bookmarkStart w:id="0" w:name="_GoBack"/>
       <w:bookmarkEnd w:id="0"/>
-    </w:p>
-    <w:p/>
-    <w:p>
-      <w:r>
-        <w:rPr>
-          <w:b/>
-        </w:rPr>
-        <w:t>KHUVUC</w:t>
+      <w:r>
+        <w:t>THANHTIEN = Tổng (CHITIETMUA.THANHTIEN)</w:t>
+      </w:r>
+    </w:p>
+    <w:p/>
+    <w:p>
+      <w:r>
+        <w:rPr>
+          <w:b/>
+        </w:rPr>
+        <w:t>CHITIETMUA</w:t>
       </w:r>
       <w:r>
         <w:t>(</w:t>
@@ -107,24 +503,61 @@
         <w:rPr>
           <w:u w:val="single"/>
         </w:rPr>
-        <w:t>MAKHUVUC</w:t>
-      </w:r>
-      <w:r>
-        <w:t>, TENKHUVUC)</w:t>
-      </w:r>
-    </w:p>
-    <w:p>
-      <w:r>
-        <w:t>Tân từ: Mỗi khu vực có mã khu vực và tên khu vực</w:t>
-      </w:r>
-    </w:p>
-    <w:p/>
-    <w:p>
-      <w:r>
-        <w:rPr>
-          <w:b/>
-        </w:rPr>
-        <w:t>DONVITINH</w:t>
+        <w:t>MAPHIEUMUAHANG</w:t>
+      </w:r>
+      <w:r>
+        <w:t xml:space="preserve">, </w:t>
+      </w:r>
+      <w:r>
+        <w:rPr>
+          <w:u w:val="single"/>
+        </w:rPr>
+        <w:t>MASP</w:t>
+      </w:r>
+      <w:r>
+        <w:t xml:space="preserve">, </w:t>
+      </w:r>
+      <w:r>
+        <w:t>SOLUONG,</w:t>
+      </w:r>
+      <w:r>
+        <w:t xml:space="preserve"> DONGIA</w:t>
+      </w:r>
+      <w:r>
+        <w:t>, THANHTIEN</w:t>
+      </w:r>
+      <w:r>
+        <w:t>)</w:t>
+      </w:r>
+    </w:p>
+    <w:p>
+      <w:r>
+        <w:t xml:space="preserve">Tân từ: DONGIA ở đây là đơn giá mua vào, giống với DONGIAMUAVAO bên </w:t>
+      </w:r>
+      <w:r>
+        <w:rPr>
+          <w:b/>
+        </w:rPr>
+        <w:t>SANPHAM</w:t>
+      </w:r>
+    </w:p>
+    <w:p>
+      <w:r>
+        <w:t>THANHTIEN = DONGIA * SOLUONG</w:t>
+      </w:r>
+    </w:p>
+    <w:p>
+      <w:r>
+        <w:t>MASP.SOLUONG = MASP.SOLUONG + SOLUONG;</w:t>
+      </w:r>
+    </w:p>
+    <w:p/>
+    <w:p>
+      <w:r>
+        <w:rPr>
+          <w:b/>
+        </w:rPr>
+        <w:t>LOAIDICHVU</w:t>
       </w:r>
       <w:r>
         <w:t>(</w:t>
@@ -133,19 +566,33 @@
         <w:rPr>
           <w:u w:val="single"/>
         </w:rPr>
-        <w:t>MADVT</w:t>
-      </w:r>
-      <w:r>
-        <w:t>, TENDVT).</w:t>
-      </w:r>
-    </w:p>
-    <w:p/>
-    <w:p>
-      <w:r>
-        <w:rPr>
-          <w:b/>
-        </w:rPr>
-        <w:t>SANPHAM</w:t>
+        <w:t>MALOAIDV</w:t>
+      </w:r>
+      <w:r>
+        <w:t>, TENLOAIDV, DONGIADV</w:t>
+      </w:r>
+      <w:r>
+        <w:t>, CHIPHIRIENG</w:t>
+      </w:r>
+      <w:r>
+        <w:t>).</w:t>
+      </w:r>
+    </w:p>
+    <w:p>
+      <w:r>
+        <w:t>Tân từ : Có nhiều loại dịch vụ (cân thử vàng, gia công nữ trang,…). Mỗi loại dịch vụ có đơn giá riêng</w:t>
+      </w:r>
+      <w:r>
+        <w:t xml:space="preserve"> và chi phí riêng</w:t>
+      </w:r>
+    </w:p>
+    <w:p/>
+    <w:p>
+      <w:r>
+        <w:rPr>
+          <w:b/>
+        </w:rPr>
+        <w:t>PHIEUDICHVU</w:t>
       </w:r>
       <w:r>
         <w:t>(</w:t>
@@ -154,77 +601,72 @@
         <w:rPr>
           <w:u w:val="single"/>
         </w:rPr>
-        <w:t>MASP</w:t>
-      </w:r>
-      <w:r>
-        <w:t>,</w:t>
-      </w:r>
-      <w:r>
-        <w:rPr>
-          <w:u w:val="single"/>
-        </w:rPr>
-        <w:t xml:space="preserve"> </w:t>
-      </w:r>
-      <w:r>
-        <w:t xml:space="preserve">TENSP, </w:t>
-      </w:r>
-      <w:r>
-        <w:t>MALOAISP</w:t>
+        <w:t>MAPHIEU</w:t>
+      </w:r>
+      <w:r>
+        <w:t xml:space="preserve">, NGAYLAP, MAKH, </w:t>
+      </w:r>
+      <w:r>
+        <w:t xml:space="preserve">DIACHI, SODIENTHOAI, </w:t>
+      </w:r>
+      <w:r>
+        <w:t xml:space="preserve">TINHTRANG, </w:t>
+      </w:r>
+      <w:r>
+        <w:t xml:space="preserve">TONGTIEN, </w:t>
+      </w:r>
+      <w:r>
+        <w:t>TONGTIENTRATRUOC</w:t>
       </w:r>
       <w:r>
         <w:t xml:space="preserve">, </w:t>
       </w:r>
       <w:r>
-        <w:t>DONGIA</w:t>
-      </w:r>
-      <w:r>
-        <w:t>MUAVAO</w:t>
-      </w:r>
-      <w:r>
-        <w:t>, DONGIABANRA</w:t>
-      </w:r>
-      <w:r>
-        <w:t>)</w:t>
-      </w:r>
-      <w:r>
-        <w:t>.</w:t>
-      </w:r>
-    </w:p>
-    <w:p>
-      <w:r>
-        <w:t xml:space="preserve">Tân từ: DONGIABANRA = DONGIAMUAVAO * (100 + </w:t>
-      </w:r>
-      <w:r>
-        <w:t>PHANTRAMLOINHUAN)</w:t>
-      </w:r>
-      <w:r>
-        <w:t>/ 100</w:t>
-      </w:r>
-    </w:p>
-    <w:p>
-      <w:r>
-        <w:rPr>
-          <w:b/>
-        </w:rPr>
-        <w:t>PHANTRAMLOINHUAN</w:t>
-      </w:r>
-      <w:r>
-        <w:t xml:space="preserve"> ở đây là của </w:t>
-      </w:r>
-      <w:r>
-        <w:rPr>
-          <w:b/>
-        </w:rPr>
-        <w:t>LOAISANPHAM</w:t>
-      </w:r>
-    </w:p>
-    <w:p/>
-    <w:p>
-      <w:r>
-        <w:rPr>
-          <w:b/>
-        </w:rPr>
-        <w:t>LOAISANPHAM</w:t>
+        <w:t xml:space="preserve">TONGTIENCONLAI, </w:t>
+      </w:r>
+      <w:r>
+        <w:t>GHICHU</w:t>
+      </w:r>
+      <w:r>
+        <w:t>).</w:t>
+      </w:r>
+    </w:p>
+    <w:p>
+      <w:r>
+        <w:t xml:space="preserve">Tân từ: </w:t>
+      </w:r>
+      <w:r>
+        <w:t>t</w:t>
+      </w:r>
+      <w:r>
+        <w:t>ình trạng của phiếu dịch vụ là “Hoàn thành” nếu tất cả các loại dịch vụ trong phiếu dịch vụ đó đã được giao. Ngược lại thì là “Chưa hoàn thành”.</w:t>
+      </w:r>
+    </w:p>
+    <w:p>
+      <w:r>
+        <w:t>TONGTIEN = tổng tiền của các chi tiết dịch v</w:t>
+      </w:r>
+      <w:r>
+        <w:t>ụ ứng với phiếu dịch vụ</w:t>
+      </w:r>
+    </w:p>
+    <w:p>
+      <w:r>
+        <w:t>TONGTIENTRATRUOC = tổng tiền trả trước trong các chi tiết phiếu dịch vụ</w:t>
+      </w:r>
+    </w:p>
+    <w:p>
+      <w:r>
+        <w:t>TONGTIENCONLAI = TONGTIEN - TONGTIENTRATRUOC</w:t>
+      </w:r>
+    </w:p>
+    <w:p/>
+    <w:p>
+      <w:r>
+        <w:rPr>
+          <w:b/>
+        </w:rPr>
+        <w:t>CHITIETDICHVU</w:t>
       </w:r>
       <w:r>
         <w:t>(</w:t>
@@ -233,448 +675,31 @@
         <w:rPr>
           <w:u w:val="single"/>
         </w:rPr>
-        <w:t>MALOAISP</w:t>
+        <w:t>MAPHIEU</w:t>
       </w:r>
       <w:r>
         <w:t xml:space="preserve">, </w:t>
       </w:r>
       <w:r>
-        <w:t xml:space="preserve">MADVT, </w:t>
-      </w:r>
-      <w:r>
-        <w:t>PHANTRAMLOINHUAN</w:t>
-      </w:r>
-      <w:r>
-        <w:t>)</w:t>
-      </w:r>
-      <w:r>
-        <w:t>.</w:t>
-      </w:r>
-    </w:p>
-    <w:p>
-      <w:r>
-        <w:t>Tân từ : Có nhiều loại sản phẩm. Các sản phẩm trong cùng một loại sản phẩm có cùng đơn vị tính (các đơn vị tính được lưu trữ trong hệ thống CSDL). Phần trăm lợi nhuận có thể là 1%, 2%, 5%,… tuỳ theo loại sản phẩm.</w:t>
-      </w:r>
-    </w:p>
-    <w:p/>
-    <w:p>
-      <w:r>
-        <w:t>// có thay đổi</w:t>
-      </w:r>
-    </w:p>
-    <w:p>
-      <w:r>
-        <w:rPr>
-          <w:b/>
-        </w:rPr>
-        <w:t>PHIEUBAN</w:t>
-      </w:r>
-      <w:r>
-        <w:t>(</w:t>
-      </w:r>
-      <w:r>
-        <w:rPr>
-          <w:u w:val="single"/>
-        </w:rPr>
-        <w:t>MAPHIEU</w:t>
-      </w:r>
-      <w:r>
-        <w:t xml:space="preserve">, NGAYLAP, </w:t>
-      </w:r>
-      <w:r>
-        <w:t>MAKH</w:t>
-      </w:r>
-      <w:r>
-        <w:t>, CHIETKHAU, THUE, THANH TIEN</w:t>
-      </w:r>
-      <w:r>
-        <w:t>, GHICHU</w:t>
-      </w:r>
-      <w:r>
-        <w:t>)</w:t>
-      </w:r>
-    </w:p>
-    <w:p>
-      <w:r>
-        <w:t>Tân từ:</w:t>
-      </w:r>
-    </w:p>
-    <w:p>
-      <w:r>
-        <w:t xml:space="preserve">THANHTIEN = </w:t>
-      </w:r>
-      <w:r>
-        <w:t>Tổng (CHITIETBAN.THANHTIEN) * (1</w:t>
-      </w:r>
-      <w:r>
-        <w:t>00</w:t>
-      </w:r>
-      <w:r>
-        <w:t xml:space="preserve"> </w:t>
-      </w:r>
-      <w:r>
-        <w:t>-</w:t>
-      </w:r>
-      <w:r>
-        <w:t xml:space="preserve"> CHIETKHAU + THUE)</w:t>
-      </w:r>
-      <w:r>
-        <w:t xml:space="preserve"> / 100</w:t>
-      </w:r>
-    </w:p>
-    <w:p/>
-    <w:p>
-      <w:r>
-        <w:rPr>
-          <w:b/>
-        </w:rPr>
-        <w:lastRenderedPageBreak/>
-        <w:t>CHITIETBAN</w:t>
-      </w:r>
-      <w:r>
-        <w:t>(</w:t>
-      </w:r>
-      <w:r>
-        <w:rPr>
-          <w:u w:val="single"/>
-        </w:rPr>
-        <w:t>MAPHIEUMUAHANG</w:t>
+        <w:rPr>
+          <w:u w:val="single"/>
+        </w:rPr>
+        <w:t>MALOAIDV</w:t>
       </w:r>
       <w:r>
         <w:t xml:space="preserve">, </w:t>
       </w:r>
       <w:r>
-        <w:rPr>
-          <w:u w:val="single"/>
-        </w:rPr>
-        <w:t>MASP</w:t>
-      </w:r>
-      <w:r>
-        <w:t>, SOLUONG, THANHTIEN).</w:t>
-      </w:r>
-    </w:p>
-    <w:p>
-      <w:r>
-        <w:t>Tân từ: Mỗi chi tiết phiếu mua hàng thuộc về 1 phiếu mua hàng</w:t>
-      </w:r>
-    </w:p>
-    <w:p>
-      <w:r>
-        <w:t xml:space="preserve">THANHTIEN </w:t>
-      </w:r>
-      <w:r>
-        <w:t xml:space="preserve">= </w:t>
-      </w:r>
-      <w:r>
-        <w:t>DONGIABANRA(MASP) * SOLUONG;</w:t>
-      </w:r>
-    </w:p>
-    <w:p/>
-    <w:p>
-      <w:r>
-        <w:rPr>
-          <w:b/>
-        </w:rPr>
-        <w:t>NHACUNGCAP</w:t>
-      </w:r>
-      <w:r>
-        <w:t>(</w:t>
-      </w:r>
-      <w:r>
-        <w:rPr>
-          <w:u w:val="single"/>
-        </w:rPr>
-        <w:t>MANCC</w:t>
-      </w:r>
-      <w:r>
-        <w:t xml:space="preserve">, </w:t>
-      </w:r>
-      <w:r>
-        <w:t xml:space="preserve">TENNCC, MAKHUVUC, </w:t>
-      </w:r>
-      <w:r>
-        <w:t>DIACHI, DIENTHOAI</w:t>
-      </w:r>
-      <w:r>
-        <w:t>, EMAIL</w:t>
-      </w:r>
-      <w:r>
-        <w:t>).</w:t>
-      </w:r>
-    </w:p>
-    <w:p>
-      <w:r>
-        <w:t xml:space="preserve">Tân từ:  MẠKHUVUC là mã khu vực trong bảng </w:t>
-      </w:r>
-      <w:r>
-        <w:rPr>
-          <w:b/>
-        </w:rPr>
-        <w:t>KHUVUC</w:t>
-      </w:r>
-    </w:p>
-    <w:p/>
-    <w:p>
-      <w:r>
-        <w:t>// có thay đổi</w:t>
-      </w:r>
-    </w:p>
-    <w:p>
-      <w:r>
-        <w:rPr>
-          <w:b/>
-        </w:rPr>
-        <w:t>PHIEUMUA</w:t>
-      </w:r>
-      <w:r>
-        <w:t>(</w:t>
-      </w:r>
-      <w:r>
-        <w:rPr>
-          <w:u w:val="single"/>
-        </w:rPr>
-        <w:t>MAPHIEU</w:t>
-      </w:r>
-      <w:r>
-        <w:t>, NGAYLAP, MANCC</w:t>
-      </w:r>
-      <w:r>
-        <w:t>, GHICHU</w:t>
-      </w:r>
-      <w:r>
-        <w:t>).</w:t>
-      </w:r>
-    </w:p>
-    <w:p>
-      <w:r>
-        <w:t>Tân từ : Cửa hàng mua hàng từ nhiều nhà cung cấp khác nhau. Đơn giá ở phiếu mua là đơn giá mua vào của từng sản phẩm.</w:t>
-      </w:r>
-    </w:p>
-    <w:p/>
-    <w:p>
-      <w:r>
-        <w:rPr>
-          <w:b/>
-        </w:rPr>
-        <w:t>CHITIETMUA</w:t>
-      </w:r>
-      <w:r>
-        <w:t>(</w:t>
-      </w:r>
-      <w:r>
-        <w:rPr>
-          <w:u w:val="single"/>
-        </w:rPr>
-        <w:t>MAPHIEUMUAHANG</w:t>
-      </w:r>
-      <w:r>
-        <w:t xml:space="preserve">, </w:t>
-      </w:r>
-      <w:r>
-        <w:rPr>
-          <w:u w:val="single"/>
-        </w:rPr>
-        <w:t>MASP</w:t>
-      </w:r>
-      <w:r>
-        <w:t xml:space="preserve">, </w:t>
-      </w:r>
-      <w:r>
-        <w:t>SOLUONG,</w:t>
-      </w:r>
-      <w:r>
-        <w:t xml:space="preserve"> DONGIA</w:t>
-      </w:r>
-      <w:r>
-        <w:t>)</w:t>
-      </w:r>
-    </w:p>
-    <w:p>
-      <w:r>
-        <w:t xml:space="preserve">Tân từ: DONGIA ở đây là đơn giá mua vào, giống với DONGIAMUAVAO bên </w:t>
-      </w:r>
-      <w:r>
-        <w:rPr>
-          <w:b/>
-        </w:rPr>
-        <w:t>SANPHAM</w:t>
-      </w:r>
-    </w:p>
-    <w:p>
-      <w:r>
-        <w:t>.</w:t>
-      </w:r>
-    </w:p>
-    <w:p>
-      <w:r>
-        <w:t>// có thay đổi</w:t>
-      </w:r>
-    </w:p>
-    <w:p>
-      <w:r>
-        <w:rPr>
-          <w:b/>
-        </w:rPr>
-        <w:t>LOAIDICHVU</w:t>
-      </w:r>
-      <w:r>
-        <w:t>(</w:t>
-      </w:r>
-      <w:r>
-        <w:rPr>
-          <w:u w:val="single"/>
-        </w:rPr>
-        <w:t>MALOAIDV</w:t>
-      </w:r>
-      <w:r>
-        <w:t>, TENLOAIDV, DONGIADV</w:t>
-      </w:r>
-      <w:r>
-        <w:t>, CHIPHIRIENG</w:t>
-      </w:r>
-      <w:r>
-        <w:t>).</w:t>
-      </w:r>
-    </w:p>
-    <w:p>
-      <w:r>
-        <w:t>Tân từ : Có nhiều loại dịch vụ (cân thử vàng, gia công nữ trang,…). Mỗi loại dịch vụ có đơn giá riêng</w:t>
-      </w:r>
-      <w:r>
-        <w:t xml:space="preserve"> và chi phí riêng</w:t>
-      </w:r>
-    </w:p>
-    <w:p/>
-    <w:p>
-      <w:r>
-        <w:t>// có thay đổi</w:t>
-      </w:r>
-    </w:p>
-    <w:p>
-      <w:r>
-        <w:rPr>
-          <w:b/>
-        </w:rPr>
-        <w:t>PHIEUDICHVU</w:t>
-      </w:r>
-      <w:r>
-        <w:t>(</w:t>
-      </w:r>
-      <w:r>
-        <w:rPr>
-          <w:u w:val="single"/>
-        </w:rPr>
-        <w:t>MAPHIEU</w:t>
-      </w:r>
-      <w:r>
-        <w:t xml:space="preserve">, SOPHIEU, NGAYLAP, MAKH, TONGTIEN, </w:t>
-      </w:r>
-      <w:r>
-        <w:t xml:space="preserve">DIACHI, SODIENTHOAI, </w:t>
-      </w:r>
-      <w:r>
-        <w:t xml:space="preserve">TINHTRANG, </w:t>
-      </w:r>
-      <w:r>
-        <w:t>TONGTIENTRATRUOC</w:t>
-      </w:r>
-      <w:r>
-        <w:t xml:space="preserve">, </w:t>
-      </w:r>
-      <w:r>
-        <w:t xml:space="preserve">TONGTIENCONLAI, </w:t>
-      </w:r>
-      <w:r>
-        <w:t>GHICHU</w:t>
-      </w:r>
-      <w:r>
-        <w:t>).</w:t>
-      </w:r>
-    </w:p>
-    <w:p>
-      <w:r>
-        <w:t xml:space="preserve">Tân từ: </w:t>
-      </w:r>
-      <w:r>
-        <w:t>t</w:t>
-      </w:r>
-      <w:r>
-        <w:t>ình trạng của phiếu dịch vụ là “Hoàn thành” nếu tất cả các loại dịch vụ trong phiếu dịch vụ đó đã được giao. Ngược lại thì là “Chưa hoàn thành”.</w:t>
-      </w:r>
-    </w:p>
-    <w:p>
-      <w:r>
-        <w:t>TONGTIEN = tổng tiền của các chi tiết dịch v</w:t>
-      </w:r>
-      <w:r>
-        <w:t>ụ ứng với phiếu dịch vụ</w:t>
-      </w:r>
-    </w:p>
-    <w:p>
-      <w:r>
-        <w:lastRenderedPageBreak/>
-        <w:t>TONGTIENTRATRUOC = tổng tiền trả trước trong các chi tiết phiếu dịch vụ</w:t>
-      </w:r>
-    </w:p>
-    <w:p>
-      <w:r>
-        <w:t>TONGTIENCONLAI = TONGTIEN - TONGTIENTRATRUOC</w:t>
-      </w:r>
-    </w:p>
-    <w:p/>
-    <w:p>
-      <w:pPr>
-        <w:rPr>
-          <w:b/>
-        </w:rPr>
-      </w:pPr>
-    </w:p>
-    <w:p>
-      <w:pPr>
-        <w:rPr>
-          <w:b/>
-        </w:rPr>
-      </w:pPr>
-      <w:r>
-        <w:rPr>
-          <w:b/>
-        </w:rPr>
-        <w:t>// có thay đổi</w:t>
-      </w:r>
-    </w:p>
-    <w:p>
-      <w:r>
-        <w:rPr>
-          <w:b/>
-        </w:rPr>
-        <w:t>CHITIETDICHVU</w:t>
-      </w:r>
-      <w:r>
-        <w:t>(</w:t>
-      </w:r>
-      <w:r>
-        <w:rPr>
-          <w:u w:val="single"/>
-        </w:rPr>
-        <w:t>MAPHIEU</w:t>
-      </w:r>
-      <w:r>
-        <w:t xml:space="preserve">, </w:t>
-      </w:r>
-      <w:r>
-        <w:rPr>
-          <w:u w:val="single"/>
-        </w:rPr>
-        <w:t>MALOAIDV</w:t>
-      </w:r>
-      <w:r>
-        <w:t xml:space="preserve">, </w:t>
-      </w:r>
-      <w:r>
         <w:t xml:space="preserve">DONGIADUOCTINH, </w:t>
       </w:r>
       <w:r>
-        <w:t xml:space="preserve">SOLUONG, THANHTIEN, TRATRUOC, NGAYGIAO, </w:t>
+        <w:t xml:space="preserve">SOLUONG, THANHTIEN, TRATRUOC, </w:t>
+      </w:r>
+      <w:r>
+        <w:t xml:space="preserve">CONLAI, </w:t>
+      </w:r>
+      <w:r>
+        <w:t xml:space="preserve">NGAYGIAO, </w:t>
       </w:r>
       <w:r>
         <w:t>MA</w:t>
@@ -685,10 +710,15 @@
     </w:p>
     <w:p>
       <w:r>
-        <w:t xml:space="preserve">Tân từ : Đơn giá được tính = Đơn giá dịch vụ + chi phí riêng </w:t>
-      </w:r>
-      <w:r>
-        <w:t>của dịch vụ đó</w:t>
+        <w:t xml:space="preserve">Tân từ : </w:t>
+      </w:r>
+    </w:p>
+    <w:p>
+      <w:r>
+        <w:t xml:space="preserve">Đơn giá được tính = </w:t>
+      </w:r>
+      <w:r>
+        <w:t>DONGIADV + CHIPHIRIENG ( 2 cái này trong LOAIDICHVU)</w:t>
       </w:r>
     </w:p>
     <w:p>
@@ -704,6 +734,11 @@
     <w:p>
       <w:r>
         <w:t>Tình trạng là “Đã giao” hoặc “Chưa giao”</w:t>
+      </w:r>
+    </w:p>
+    <w:p>
+      <w:r>
+        <w:t>CONLAI = THANHTIEN – TRATRUOC</w:t>
       </w:r>
     </w:p>
     <w:p/>

</xml_diff>